<commit_message>
Switch to generics, Add some stuff to the dry part
</commit_message>
<xml_diff>
--- a/docs/OOPd_2_Dry.docx
+++ b/docs/OOPd_2_Dry.docx
@@ -130,25 +130,468 @@
     <w:p>
       <w:pPr>
         <w:rPr>
-          <w:rFonts w:hint="cs"/>
-          <w:sz w:val="24"/>
-          <w:szCs w:val="24"/>
-          <w:rtl/>
-        </w:rPr>
-      </w:pPr>
-    </w:p>
-    <w:p>
-      <w:pPr>
-        <w:rPr>
-          <w:sz w:val="24"/>
-          <w:szCs w:val="24"/>
-          <w:rtl/>
-        </w:rPr>
-      </w:pPr>
-    </w:p>
-    <w:p>
+          <w:sz w:val="24"/>
+          <w:szCs w:val="24"/>
+          <w:rtl/>
+        </w:rPr>
+      </w:pPr>
+      <w:r>
+        <w:rPr>
+          <w:rFonts w:hint="cs"/>
+          <w:sz w:val="24"/>
+          <w:szCs w:val="24"/>
+          <w:rtl/>
+        </w:rPr>
+        <w:t>הפעולות שבחרנו לממש עבור ההפשטה מתחלקות ל-3 קבוצות:</w:t>
+      </w:r>
+    </w:p>
+    <w:p>
+      <w:pPr>
+        <w:pStyle w:val="a3"/>
+        <w:numPr>
+          <w:ilvl w:val="0"/>
+          <w:numId w:val="1"/>
+        </w:numPr>
+        <w:rPr>
+          <w:sz w:val="24"/>
+          <w:szCs w:val="24"/>
+        </w:rPr>
+      </w:pPr>
+      <w:r>
+        <w:rPr>
+          <w:rFonts w:hint="cs"/>
+          <w:sz w:val="24"/>
+          <w:szCs w:val="24"/>
+          <w:u w:val="single"/>
+          <w:rtl/>
+        </w:rPr>
+        <w:t>פעולות פנימיות של המחלקה:</w:t>
+      </w:r>
+    </w:p>
+    <w:p>
+      <w:pPr>
+        <w:pStyle w:val="a3"/>
+        <w:rPr>
+          <w:sz w:val="24"/>
+          <w:szCs w:val="24"/>
+          <w:rtl/>
+        </w:rPr>
+      </w:pPr>
+      <w:r>
+        <w:rPr>
+          <w:rFonts w:hint="cs"/>
+          <w:sz w:val="24"/>
+          <w:szCs w:val="24"/>
+          <w:rtl/>
+        </w:rPr>
+        <w:t>אלה הן מתודות עזר שמשמשות אותנו לביצוע פעולות</w:t>
+      </w:r>
+      <w:r>
+        <w:rPr>
+          <w:rFonts w:hint="cs"/>
+          <w:sz w:val="24"/>
+          <w:szCs w:val="24"/>
+          <w:rtl/>
+        </w:rPr>
+        <w:t xml:space="preserve"> על ההפשטה של הגרף. המתודות הן למשל מתודת בדיקה האם תווית מסוימת כבר משמשת צומת מסוים (</w:t>
+      </w:r>
+      <w:proofErr w:type="spellStart"/>
+      <w:r>
+        <w:rPr>
+          <w:rFonts w:ascii="David" w:hAnsi="David"/>
+          <w:sz w:val="24"/>
+          <w:szCs w:val="24"/>
+        </w:rPr>
+        <w:t>isNodeWithNameExists</w:t>
+      </w:r>
+      <w:proofErr w:type="spellEnd"/>
+      <w:r>
+        <w:rPr>
+          <w:rFonts w:hint="cs"/>
+          <w:sz w:val="24"/>
+          <w:szCs w:val="24"/>
+          <w:rtl/>
+        </w:rPr>
+        <w:t>), מתודת שמוודאת את קיום ה-</w:t>
+      </w:r>
+      <w:r>
+        <w:rPr>
+          <w:sz w:val="24"/>
+          <w:szCs w:val="24"/>
+        </w:rPr>
+        <w:t>Representation Invariant</w:t>
+      </w:r>
+      <w:r>
+        <w:rPr>
+          <w:rFonts w:hint="cs"/>
+          <w:sz w:val="24"/>
+          <w:szCs w:val="24"/>
+          <w:rtl/>
+        </w:rPr>
+        <w:t xml:space="preserve"> (</w:t>
+      </w:r>
+      <w:proofErr w:type="spellStart"/>
+      <w:r>
+        <w:rPr>
+          <w:sz w:val="24"/>
+          <w:szCs w:val="24"/>
+        </w:rPr>
+        <w:t>checkRep</w:t>
+      </w:r>
+      <w:proofErr w:type="spellEnd"/>
+      <w:r>
+        <w:rPr>
+          <w:rFonts w:hint="cs"/>
+          <w:sz w:val="24"/>
+          <w:szCs w:val="24"/>
+          <w:rtl/>
+        </w:rPr>
+        <w:t>), מתודה לקבלת צומת מפורשות על פי שמו (</w:t>
+      </w:r>
+      <w:proofErr w:type="spellStart"/>
+      <w:r>
+        <w:rPr>
+          <w:sz w:val="24"/>
+          <w:szCs w:val="24"/>
+        </w:rPr>
+        <w:t>getNodeByNodeLabel</w:t>
+      </w:r>
+      <w:proofErr w:type="spellEnd"/>
+      <w:r>
+        <w:rPr>
+          <w:rFonts w:hint="cs"/>
+          <w:sz w:val="24"/>
+          <w:szCs w:val="24"/>
+          <w:rtl/>
+        </w:rPr>
+        <w:t>). כל המתודות האלה</w:t>
+      </w:r>
+      <w:r>
+        <w:rPr>
+          <w:rFonts w:hint="cs"/>
+          <w:sz w:val="24"/>
+          <w:szCs w:val="24"/>
+          <w:rtl/>
+        </w:rPr>
+        <w:t xml:space="preserve"> הן פרטיות ומיועדות לשימוש שלנו.</w:t>
+      </w:r>
+    </w:p>
+    <w:p>
+      <w:pPr>
+        <w:pStyle w:val="a3"/>
+        <w:numPr>
+          <w:ilvl w:val="0"/>
+          <w:numId w:val="1"/>
+        </w:numPr>
+        <w:rPr>
+          <w:sz w:val="24"/>
+          <w:szCs w:val="24"/>
+        </w:rPr>
+      </w:pPr>
+      <w:r>
+        <w:rPr>
+          <w:rFonts w:hint="cs"/>
+          <w:sz w:val="24"/>
+          <w:szCs w:val="24"/>
+          <w:u w:val="single"/>
+          <w:rtl/>
+        </w:rPr>
+        <w:t xml:space="preserve">פעולות הדרושות לצורך הממשק של </w:t>
+      </w:r>
+      <w:proofErr w:type="spellStart"/>
+      <w:r>
+        <w:rPr>
+          <w:sz w:val="24"/>
+          <w:szCs w:val="24"/>
+          <w:u w:val="single"/>
+        </w:rPr>
+        <w:t>BipartiteGraphTestDriver</w:t>
+      </w:r>
+      <w:proofErr w:type="spellEnd"/>
+      <w:r>
+        <w:rPr>
+          <w:rFonts w:hint="cs"/>
+          <w:sz w:val="24"/>
+          <w:szCs w:val="24"/>
+          <w:u w:val="single"/>
+          <w:rtl/>
+        </w:rPr>
+        <w:t>:</w:t>
+      </w:r>
+    </w:p>
+    <w:p>
+      <w:pPr>
+        <w:pStyle w:val="a3"/>
+        <w:rPr>
+          <w:sz w:val="24"/>
+          <w:szCs w:val="24"/>
+          <w:rtl/>
+        </w:rPr>
+      </w:pPr>
+      <w:r>
+        <w:rPr>
+          <w:rFonts w:hint="cs"/>
+          <w:sz w:val="24"/>
+          <w:szCs w:val="24"/>
+          <w:rtl/>
+        </w:rPr>
+        <w:t>מכיוון שנדרשנו לממש את כל פעולות המחלקה, השתמשנו בפעולות על ה-</w:t>
+      </w:r>
+      <w:r>
+        <w:rPr>
+          <w:sz w:val="24"/>
+          <w:szCs w:val="24"/>
+        </w:rPr>
+        <w:t>Driver</w:t>
+      </w:r>
+      <w:r>
+        <w:rPr>
+          <w:rFonts w:hint="cs"/>
+          <w:sz w:val="24"/>
+          <w:szCs w:val="24"/>
+          <w:rtl/>
+        </w:rPr>
+        <w:t xml:space="preserve"> כדי לבנות גם פעולות עבור מחלקת הגרף הכללית.</w:t>
+      </w:r>
+    </w:p>
+    <w:p>
+      <w:pPr>
+        <w:pStyle w:val="a3"/>
+        <w:numPr>
+          <w:ilvl w:val="0"/>
+          <w:numId w:val="1"/>
+        </w:numPr>
+        <w:rPr>
+          <w:sz w:val="24"/>
+          <w:szCs w:val="24"/>
+        </w:rPr>
+      </w:pPr>
+      <w:r>
+        <w:rPr>
+          <w:rFonts w:hint="cs"/>
+          <w:sz w:val="24"/>
+          <w:szCs w:val="24"/>
+          <w:u w:val="single"/>
+          <w:rtl/>
+        </w:rPr>
+        <w:t>פעולות הנגזרות מתיאור הבעיה:</w:t>
+      </w:r>
+    </w:p>
+    <w:p>
+      <w:pPr>
+        <w:pStyle w:val="a3"/>
+        <w:rPr>
+          <w:sz w:val="24"/>
+          <w:szCs w:val="24"/>
+          <w:rtl/>
+        </w:rPr>
+      </w:pPr>
+      <w:r>
+        <w:rPr>
+          <w:rFonts w:hint="cs"/>
+          <w:sz w:val="24"/>
+          <w:szCs w:val="24"/>
+          <w:rtl/>
+        </w:rPr>
+        <w:t>מההיכרות שלנו עם גרפים דו צדדיים, הבנו כי יידרשו פעולות מסוימות (שאינן מופיעות ב-</w:t>
+      </w:r>
+      <w:r>
+        <w:rPr>
+          <w:sz w:val="24"/>
+          <w:szCs w:val="24"/>
+        </w:rPr>
+        <w:t>Driver</w:t>
+      </w:r>
+      <w:r>
+        <w:rPr>
+          <w:rFonts w:hint="cs"/>
+          <w:sz w:val="24"/>
+          <w:szCs w:val="24"/>
+          <w:rtl/>
+        </w:rPr>
+        <w:t>) לצורך שימוש יעיל ונוח בגרף דו צדדי. על כן הוספנו מתודות כמו:</w:t>
+      </w:r>
+    </w:p>
+    <w:p>
+      <w:pPr>
+        <w:pStyle w:val="a3"/>
+        <w:rPr>
+          <w:sz w:val="24"/>
+          <w:szCs w:val="24"/>
+          <w:rtl/>
+        </w:rPr>
+      </w:pPr>
+      <w:proofErr w:type="spellStart"/>
+      <w:r>
+        <w:rPr>
+          <w:sz w:val="24"/>
+          <w:szCs w:val="24"/>
+        </w:rPr>
+        <w:t>getData</w:t>
+      </w:r>
+      <w:proofErr w:type="spellEnd"/>
+      <w:r>
+        <w:rPr>
+          <w:sz w:val="24"/>
+          <w:szCs w:val="24"/>
+        </w:rPr>
+        <w:t xml:space="preserve">, </w:t>
+      </w:r>
+      <w:proofErr w:type="spellStart"/>
+      <w:r>
+        <w:rPr>
+          <w:sz w:val="24"/>
+          <w:szCs w:val="24"/>
+        </w:rPr>
+        <w:t>getLabel</w:t>
+      </w:r>
+      <w:proofErr w:type="spellEnd"/>
+      <w:r>
+        <w:rPr>
+          <w:sz w:val="24"/>
+          <w:szCs w:val="24"/>
+        </w:rPr>
+        <w:t xml:space="preserve">, </w:t>
+      </w:r>
+      <w:proofErr w:type="spellStart"/>
+      <w:r>
+        <w:rPr>
+          <w:sz w:val="24"/>
+          <w:szCs w:val="24"/>
+        </w:rPr>
+        <w:t>getColor</w:t>
+      </w:r>
+      <w:proofErr w:type="spellEnd"/>
+      <w:r>
+        <w:rPr>
+          <w:rFonts w:hint="cs"/>
+          <w:sz w:val="24"/>
+          <w:szCs w:val="24"/>
+          <w:rtl/>
+        </w:rPr>
+        <w:t xml:space="preserve"> למחלקת ה-</w:t>
+      </w:r>
+      <w:r>
+        <w:rPr>
+          <w:sz w:val="24"/>
+          <w:szCs w:val="24"/>
+        </w:rPr>
+        <w:t>Node</w:t>
+      </w:r>
+      <w:r>
+        <w:rPr>
+          <w:rFonts w:hint="cs"/>
+          <w:sz w:val="24"/>
+          <w:szCs w:val="24"/>
+          <w:rtl/>
+        </w:rPr>
+        <w:t xml:space="preserve"> שלנו וכך נוכל, על ידי שימוש בגרף, לגשת לצומת ולקבל את הפרטים הרלוונטיים.</w:t>
+      </w:r>
+    </w:p>
+    <w:p>
+      <w:pPr>
+        <w:pStyle w:val="a3"/>
+        <w:rPr>
+          <w:sz w:val="24"/>
+          <w:szCs w:val="24"/>
+          <w:rtl/>
+        </w:rPr>
+      </w:pPr>
+    </w:p>
+    <w:p>
+      <w:pPr>
+        <w:pStyle w:val="a3"/>
+        <w:rPr>
+          <w:sz w:val="24"/>
+          <w:szCs w:val="24"/>
+          <w:rtl/>
+        </w:rPr>
+      </w:pPr>
+      <w:r>
+        <w:rPr>
+          <w:rFonts w:hint="cs"/>
+          <w:sz w:val="24"/>
+          <w:szCs w:val="24"/>
+          <w:rtl/>
+        </w:rPr>
+        <w:t>לכל פעולה שרצינו לבצע במהלך התרגיל מצאנו שהפעולות שמימשנו מספיקות ואף מאפשרות נוחות בעבודה עם הגרף ועל כן מימשנו אותן. נעיר כי ניתן לממש עוד פעולות רבות נוספות על גרף דו צדדי</w:t>
+      </w:r>
+      <w:r>
+        <w:rPr>
+          <w:rFonts w:hint="cs"/>
+          <w:sz w:val="24"/>
+          <w:szCs w:val="24"/>
+          <w:rtl/>
+        </w:rPr>
+        <w:t>, אך בחרנו לממש את מה שבעינינו נדרש על מנת לאפשר שימוש "פשוט" אך נוח.</w:t>
+      </w:r>
+    </w:p>
+    <w:p>
+      <w:pPr>
+        <w:pStyle w:val="a3"/>
+        <w:rPr>
+          <w:sz w:val="24"/>
+          <w:szCs w:val="24"/>
+          <w:rtl/>
+        </w:rPr>
+      </w:pPr>
+    </w:p>
+    <w:p>
+      <w:pPr>
+        <w:pStyle w:val="a3"/>
+        <w:rPr>
+          <w:sz w:val="24"/>
+          <w:szCs w:val="24"/>
+        </w:rPr>
+      </w:pPr>
       <w:bookmarkStart w:id="0" w:name="_GoBack"/>
       <w:bookmarkEnd w:id="0"/>
+    </w:p>
+    <w:p>
+      <w:pPr>
+        <w:pStyle w:val="a3"/>
+        <w:rPr>
+          <w:rFonts w:hint="cs"/>
+          <w:sz w:val="24"/>
+          <w:szCs w:val="24"/>
+          <w:rtl/>
+        </w:rPr>
+      </w:pPr>
+    </w:p>
+    <w:p>
+      <w:pPr>
+        <w:pStyle w:val="a3"/>
+        <w:rPr>
+          <w:sz w:val="24"/>
+          <w:szCs w:val="24"/>
+        </w:rPr>
+      </w:pPr>
+      <w:r>
+        <w:rPr>
+          <w:rFonts w:hint="cs"/>
+          <w:sz w:val="24"/>
+          <w:szCs w:val="24"/>
+          <w:rtl/>
+        </w:rPr>
+        <w:t xml:space="preserve"> </w:t>
+      </w:r>
+    </w:p>
+    <w:p>
+      <w:pPr>
+        <w:rPr>
+          <w:sz w:val="24"/>
+          <w:szCs w:val="24"/>
+          <w:rtl/>
+        </w:rPr>
+      </w:pPr>
+    </w:p>
+    <w:p>
+      <w:pPr>
+        <w:rPr>
+          <w:rFonts w:hint="cs"/>
+          <w:rtl/>
+        </w:rPr>
+      </w:pPr>
     </w:p>
     <w:sectPr>
       <w:pgSz w:w="11906" w:h="16838"/>
@@ -160,6 +603,103 @@
     </w:sectPr>
   </w:body>
 </w:document>
+</file>
+
+<file path=word/numbering.xml><?xml version="1.0" encoding="utf-8"?>
+<w:numbering xmlns:wpc="http://schemas.microsoft.com/office/word/2010/wordprocessingCanvas" xmlns:cx="http://schemas.microsoft.com/office/drawing/2014/chartex" xmlns:cx1="http://schemas.microsoft.com/office/drawing/2015/9/8/chartex" xmlns:cx2="http://schemas.microsoft.com/office/drawing/2015/10/21/chartex" xmlns:cx3="http://schemas.microsoft.com/office/drawing/2016/5/9/chartex" xmlns:cx4="http://schemas.microsoft.com/office/drawing/2016/5/10/chartex" xmlns:cx5="http://schemas.microsoft.com/office/drawing/2016/5/11/chartex" xmlns:cx6="http://schemas.microsoft.com/office/drawing/2016/5/12/chartex" xmlns:cx7="http://schemas.microsoft.com/office/drawing/2016/5/13/chartex" xmlns:cx8="http://schemas.microsoft.com/office/drawing/2016/5/14/chartex" xmlns:mc="http://schemas.openxmlformats.org/markup-compatibility/2006" xmlns:aink="http://schemas.microsoft.com/office/drawing/2016/ink" xmlns:am3d="http://schemas.microsoft.com/office/drawing/2017/model3d" xmlns:o="urn:schemas-microsoft-com:office:office" xmlns:r="http://schemas.openxmlformats.org/officeDocument/2006/relationships" xmlns:m="http://schemas.openxmlformats.org/officeDocument/2006/math" xmlns:v="urn:schemas-microsoft-com:vml" xmlns:wp14="http://schemas.microsoft.com/office/word/2010/wordprocessingDrawing" xmlns:wp="http://schemas.openxmlformats.org/drawingml/2006/wordprocessingDrawing" xmlns:w10="urn:schemas-microsoft-com:office:word" xmlns:w="http://schemas.openxmlformats.org/wordprocessingml/2006/main" xmlns:w14="http://schemas.microsoft.com/office/word/2010/wordml" xmlns:w15="http://schemas.microsoft.com/office/word/2012/wordml" xmlns:w16cid="http://schemas.microsoft.com/office/word/2016/wordml/cid" xmlns:w16se="http://schemas.microsoft.com/office/word/2015/wordml/symex" xmlns:wpg="http://schemas.microsoft.com/office/word/2010/wordprocessingGroup" xmlns:wpi="http://schemas.microsoft.com/office/word/2010/wordprocessingInk" xmlns:wne="http://schemas.microsoft.com/office/word/2006/wordml" xmlns:wps="http://schemas.microsoft.com/office/word/2010/wordprocessingShape" mc:Ignorable="w14 w15 w16se w16cid wp14">
+  <w:abstractNum w:abstractNumId="0" w15:restartNumberingAfterBreak="0">
+    <w:nsid w:val="7CEF38CE"/>
+    <w:multiLevelType w:val="hybridMultilevel"/>
+    <w:tmpl w:val="C8BC5C50"/>
+    <w:lvl w:ilvl="0" w:tplc="A7969BA6">
+      <w:start w:val="1"/>
+      <w:numFmt w:val="hebrew1"/>
+      <w:lvlText w:val="%1."/>
+      <w:lvlJc w:val="left"/>
+      <w:pPr>
+        <w:ind w:left="720" w:hanging="360"/>
+      </w:pPr>
+      <w:rPr>
+        <w:rFonts w:hint="default"/>
+      </w:rPr>
+    </w:lvl>
+    <w:lvl w:ilvl="1" w:tplc="04090019" w:tentative="1">
+      <w:start w:val="1"/>
+      <w:numFmt w:val="lowerLetter"/>
+      <w:lvlText w:val="%2."/>
+      <w:lvlJc w:val="left"/>
+      <w:pPr>
+        <w:ind w:left="1440" w:hanging="360"/>
+      </w:pPr>
+    </w:lvl>
+    <w:lvl w:ilvl="2" w:tplc="0409001B" w:tentative="1">
+      <w:start w:val="1"/>
+      <w:numFmt w:val="lowerRoman"/>
+      <w:lvlText w:val="%3."/>
+      <w:lvlJc w:val="right"/>
+      <w:pPr>
+        <w:ind w:left="2160" w:hanging="180"/>
+      </w:pPr>
+    </w:lvl>
+    <w:lvl w:ilvl="3" w:tplc="0409000F" w:tentative="1">
+      <w:start w:val="1"/>
+      <w:numFmt w:val="decimal"/>
+      <w:lvlText w:val="%4."/>
+      <w:lvlJc w:val="left"/>
+      <w:pPr>
+        <w:ind w:left="2880" w:hanging="360"/>
+      </w:pPr>
+    </w:lvl>
+    <w:lvl w:ilvl="4" w:tplc="04090019" w:tentative="1">
+      <w:start w:val="1"/>
+      <w:numFmt w:val="lowerLetter"/>
+      <w:lvlText w:val="%5."/>
+      <w:lvlJc w:val="left"/>
+      <w:pPr>
+        <w:ind w:left="3600" w:hanging="360"/>
+      </w:pPr>
+    </w:lvl>
+    <w:lvl w:ilvl="5" w:tplc="0409001B" w:tentative="1">
+      <w:start w:val="1"/>
+      <w:numFmt w:val="lowerRoman"/>
+      <w:lvlText w:val="%6."/>
+      <w:lvlJc w:val="right"/>
+      <w:pPr>
+        <w:ind w:left="4320" w:hanging="180"/>
+      </w:pPr>
+    </w:lvl>
+    <w:lvl w:ilvl="6" w:tplc="0409000F" w:tentative="1">
+      <w:start w:val="1"/>
+      <w:numFmt w:val="decimal"/>
+      <w:lvlText w:val="%7."/>
+      <w:lvlJc w:val="left"/>
+      <w:pPr>
+        <w:ind w:left="5040" w:hanging="360"/>
+      </w:pPr>
+    </w:lvl>
+    <w:lvl w:ilvl="7" w:tplc="04090019" w:tentative="1">
+      <w:start w:val="1"/>
+      <w:numFmt w:val="lowerLetter"/>
+      <w:lvlText w:val="%8."/>
+      <w:lvlJc w:val="left"/>
+      <w:pPr>
+        <w:ind w:left="5760" w:hanging="360"/>
+      </w:pPr>
+    </w:lvl>
+    <w:lvl w:ilvl="8" w:tplc="0409001B" w:tentative="1">
+      <w:start w:val="1"/>
+      <w:numFmt w:val="lowerRoman"/>
+      <w:lvlText w:val="%9."/>
+      <w:lvlJc w:val="right"/>
+      <w:pPr>
+        <w:ind w:left="6480" w:hanging="180"/>
+      </w:pPr>
+    </w:lvl>
+  </w:abstractNum>
+  <w:num w:numId="1">
+    <w:abstractNumId w:val="0"/>
+  </w:num>
+</w:numbering>
 </file>
 
 <file path=word/styles.xml><?xml version="1.0" encoding="utf-8"?>
@@ -594,6 +1134,66 @@
     <w:semiHidden/>
     <w:unhideWhenUsed/>
   </w:style>
+  <w:style w:type="paragraph" w:styleId="a3">
+    <w:name w:val="List Paragraph"/>
+    <w:basedOn w:val="a"/>
+    <w:uiPriority w:val="34"/>
+    <w:qFormat/>
+    <w:rsid w:val="00066D64"/>
+    <w:pPr>
+      <w:ind w:left="720"/>
+      <w:contextualSpacing/>
+    </w:pPr>
+  </w:style>
+  <w:style w:type="paragraph" w:styleId="HTML">
+    <w:name w:val="HTML Preformatted"/>
+    <w:basedOn w:val="a"/>
+    <w:link w:val="HTML0"/>
+    <w:uiPriority w:val="99"/>
+    <w:semiHidden/>
+    <w:unhideWhenUsed/>
+    <w:rsid w:val="007B2D50"/>
+    <w:pPr>
+      <w:tabs>
+        <w:tab w:val="left" w:pos="916"/>
+        <w:tab w:val="left" w:pos="1832"/>
+        <w:tab w:val="left" w:pos="2748"/>
+        <w:tab w:val="left" w:pos="3664"/>
+        <w:tab w:val="left" w:pos="4580"/>
+        <w:tab w:val="left" w:pos="5496"/>
+        <w:tab w:val="left" w:pos="6412"/>
+        <w:tab w:val="left" w:pos="7328"/>
+        <w:tab w:val="left" w:pos="8244"/>
+        <w:tab w:val="left" w:pos="9160"/>
+        <w:tab w:val="left" w:pos="10076"/>
+        <w:tab w:val="left" w:pos="10992"/>
+        <w:tab w:val="left" w:pos="11908"/>
+        <w:tab w:val="left" w:pos="12824"/>
+        <w:tab w:val="left" w:pos="13740"/>
+        <w:tab w:val="left" w:pos="14656"/>
+      </w:tabs>
+      <w:bidi w:val="0"/>
+      <w:spacing w:after="0" w:line="240" w:lineRule="auto"/>
+    </w:pPr>
+    <w:rPr>
+      <w:rFonts w:ascii="Courier New" w:eastAsia="Times New Roman" w:hAnsi="Courier New" w:cs="Courier New"/>
+      <w:sz w:val="20"/>
+      <w:szCs w:val="20"/>
+    </w:rPr>
+  </w:style>
+  <w:style w:type="character" w:customStyle="1" w:styleId="HTML0">
+    <w:name w:val="HTML מעוצב מראש תו"/>
+    <w:basedOn w:val="a0"/>
+    <w:link w:val="HTML"/>
+    <w:uiPriority w:val="99"/>
+    <w:semiHidden/>
+    <w:rsid w:val="007B2D50"/>
+    <w:rPr>
+      <w:rFonts w:ascii="Courier New" w:eastAsia="Times New Roman" w:hAnsi="Courier New" w:cs="Courier New"/>
+      <w:sz w:val="20"/>
+      <w:szCs w:val="20"/>
+    </w:rPr>
+  </w:style>
 </w:styles>
 </file>
 

</xml_diff>

<commit_message>
Add more stuff to the word doc
</commit_message>
<xml_diff>
--- a/docs/OOPd_2_Dry.docx
+++ b/docs/OOPd_2_Dry.docx
@@ -112,6 +112,7 @@
           <w:bCs/>
           <w:sz w:val="24"/>
           <w:szCs w:val="24"/>
+          <w:u w:val="single"/>
           <w:rtl/>
         </w:rPr>
       </w:pPr>
@@ -122,9 +123,32 @@
           <w:bCs/>
           <w:sz w:val="24"/>
           <w:szCs w:val="24"/>
+          <w:u w:val="single"/>
           <w:rtl/>
         </w:rPr>
         <w:t>שאלה 1</w:t>
+      </w:r>
+    </w:p>
+    <w:p>
+      <w:pPr>
+        <w:rPr>
+          <w:b/>
+          <w:bCs/>
+          <w:sz w:val="24"/>
+          <w:szCs w:val="24"/>
+          <w:rtl/>
+        </w:rPr>
+      </w:pPr>
+      <w:r>
+        <w:rPr>
+          <w:rFonts w:hint="cs"/>
+          <w:b/>
+          <w:bCs/>
+          <w:sz w:val="24"/>
+          <w:szCs w:val="24"/>
+          <w:rtl/>
+        </w:rPr>
+        <w:t>סעיף א</w:t>
       </w:r>
     </w:p>
     <w:p>
@@ -153,13 +177,14 @@
           <w:numId w:val="1"/>
         </w:numPr>
         <w:rPr>
-          <w:sz w:val="24"/>
-          <w:szCs w:val="24"/>
-        </w:rPr>
-      </w:pPr>
-      <w:r>
-        <w:rPr>
-          <w:rFonts w:hint="cs"/>
+          <w:rFonts w:ascii="David" w:hAnsi="David"/>
+          <w:sz w:val="24"/>
+          <w:szCs w:val="24"/>
+        </w:rPr>
+      </w:pPr>
+      <w:r>
+        <w:rPr>
+          <w:rFonts w:ascii="David" w:hAnsi="David"/>
           <w:sz w:val="24"/>
           <w:szCs w:val="24"/>
           <w:u w:val="single"/>
@@ -172,14 +197,15 @@
       <w:pPr>
         <w:pStyle w:val="a3"/>
         <w:rPr>
-          <w:sz w:val="24"/>
-          <w:szCs w:val="24"/>
-          <w:rtl/>
-        </w:rPr>
-      </w:pPr>
-      <w:r>
-        <w:rPr>
-          <w:rFonts w:hint="cs"/>
+          <w:rFonts w:ascii="David" w:hAnsi="David"/>
+          <w:sz w:val="24"/>
+          <w:szCs w:val="24"/>
+          <w:rtl/>
+        </w:rPr>
+      </w:pPr>
+      <w:r>
+        <w:rPr>
+          <w:rFonts w:ascii="David" w:hAnsi="David"/>
           <w:sz w:val="24"/>
           <w:szCs w:val="24"/>
           <w:rtl/>
@@ -188,7 +214,7 @@
       </w:r>
       <w:r>
         <w:rPr>
-          <w:rFonts w:hint="cs"/>
+          <w:rFonts w:ascii="David" w:hAnsi="David"/>
           <w:sz w:val="24"/>
           <w:szCs w:val="24"/>
           <w:rtl/>
@@ -207,7 +233,7 @@
       <w:proofErr w:type="spellEnd"/>
       <w:r>
         <w:rPr>
-          <w:rFonts w:hint="cs"/>
+          <w:rFonts w:ascii="David" w:hAnsi="David"/>
           <w:sz w:val="24"/>
           <w:szCs w:val="24"/>
           <w:rtl/>
@@ -216,6 +242,7 @@
       </w:r>
       <w:r>
         <w:rPr>
+          <w:rFonts w:ascii="David" w:hAnsi="David"/>
           <w:sz w:val="24"/>
           <w:szCs w:val="24"/>
         </w:rPr>
@@ -223,7 +250,7 @@
       </w:r>
       <w:r>
         <w:rPr>
-          <w:rFonts w:hint="cs"/>
+          <w:rFonts w:ascii="David" w:hAnsi="David"/>
           <w:sz w:val="24"/>
           <w:szCs w:val="24"/>
           <w:rtl/>
@@ -233,6 +260,7 @@
       <w:proofErr w:type="spellStart"/>
       <w:r>
         <w:rPr>
+          <w:rFonts w:ascii="David" w:hAnsi="David"/>
           <w:sz w:val="24"/>
           <w:szCs w:val="24"/>
         </w:rPr>
@@ -241,7 +269,7 @@
       <w:proofErr w:type="spellEnd"/>
       <w:r>
         <w:rPr>
-          <w:rFonts w:hint="cs"/>
+          <w:rFonts w:ascii="David" w:hAnsi="David"/>
           <w:sz w:val="24"/>
           <w:szCs w:val="24"/>
           <w:rtl/>
@@ -251,6 +279,7 @@
       <w:proofErr w:type="spellStart"/>
       <w:r>
         <w:rPr>
+          <w:rFonts w:ascii="David" w:hAnsi="David"/>
           <w:sz w:val="24"/>
           <w:szCs w:val="24"/>
         </w:rPr>
@@ -259,7 +288,7 @@
       <w:proofErr w:type="spellEnd"/>
       <w:r>
         <w:rPr>
-          <w:rFonts w:hint="cs"/>
+          <w:rFonts w:ascii="David" w:hAnsi="David"/>
           <w:sz w:val="24"/>
           <w:szCs w:val="24"/>
           <w:rtl/>
@@ -268,7 +297,7 @@
       </w:r>
       <w:r>
         <w:rPr>
-          <w:rFonts w:hint="cs"/>
+          <w:rFonts w:ascii="David" w:hAnsi="David"/>
           <w:sz w:val="24"/>
           <w:szCs w:val="24"/>
           <w:rtl/>
@@ -284,13 +313,14 @@
           <w:numId w:val="1"/>
         </w:numPr>
         <w:rPr>
-          <w:sz w:val="24"/>
-          <w:szCs w:val="24"/>
-        </w:rPr>
-      </w:pPr>
-      <w:r>
-        <w:rPr>
-          <w:rFonts w:hint="cs"/>
+          <w:rFonts w:ascii="David" w:hAnsi="David"/>
+          <w:sz w:val="24"/>
+          <w:szCs w:val="24"/>
+        </w:rPr>
+      </w:pPr>
+      <w:r>
+        <w:rPr>
+          <w:rFonts w:ascii="David" w:hAnsi="David"/>
           <w:sz w:val="24"/>
           <w:szCs w:val="24"/>
           <w:u w:val="single"/>
@@ -301,6 +331,7 @@
       <w:proofErr w:type="spellStart"/>
       <w:r>
         <w:rPr>
+          <w:rFonts w:ascii="David" w:hAnsi="David"/>
           <w:sz w:val="24"/>
           <w:szCs w:val="24"/>
           <w:u w:val="single"/>
@@ -310,7 +341,7 @@
       <w:proofErr w:type="spellEnd"/>
       <w:r>
         <w:rPr>
-          <w:rFonts w:hint="cs"/>
+          <w:rFonts w:ascii="David" w:hAnsi="David"/>
           <w:sz w:val="24"/>
           <w:szCs w:val="24"/>
           <w:u w:val="single"/>
@@ -323,14 +354,15 @@
       <w:pPr>
         <w:pStyle w:val="a3"/>
         <w:rPr>
-          <w:sz w:val="24"/>
-          <w:szCs w:val="24"/>
-          <w:rtl/>
-        </w:rPr>
-      </w:pPr>
-      <w:r>
-        <w:rPr>
-          <w:rFonts w:hint="cs"/>
+          <w:rFonts w:ascii="David" w:hAnsi="David"/>
+          <w:sz w:val="24"/>
+          <w:szCs w:val="24"/>
+          <w:rtl/>
+        </w:rPr>
+      </w:pPr>
+      <w:r>
+        <w:rPr>
+          <w:rFonts w:ascii="David" w:hAnsi="David"/>
           <w:sz w:val="24"/>
           <w:szCs w:val="24"/>
           <w:rtl/>
@@ -339,6 +371,7 @@
       </w:r>
       <w:r>
         <w:rPr>
+          <w:rFonts w:ascii="David" w:hAnsi="David"/>
           <w:sz w:val="24"/>
           <w:szCs w:val="24"/>
         </w:rPr>
@@ -346,7 +379,7 @@
       </w:r>
       <w:r>
         <w:rPr>
-          <w:rFonts w:hint="cs"/>
+          <w:rFonts w:ascii="David" w:hAnsi="David"/>
           <w:sz w:val="24"/>
           <w:szCs w:val="24"/>
           <w:rtl/>
@@ -362,13 +395,14 @@
           <w:numId w:val="1"/>
         </w:numPr>
         <w:rPr>
-          <w:sz w:val="24"/>
-          <w:szCs w:val="24"/>
-        </w:rPr>
-      </w:pPr>
-      <w:r>
-        <w:rPr>
-          <w:rFonts w:hint="cs"/>
+          <w:rFonts w:ascii="David" w:hAnsi="David"/>
+          <w:sz w:val="24"/>
+          <w:szCs w:val="24"/>
+        </w:rPr>
+      </w:pPr>
+      <w:r>
+        <w:rPr>
+          <w:rFonts w:ascii="David" w:hAnsi="David"/>
           <w:sz w:val="24"/>
           <w:szCs w:val="24"/>
           <w:u w:val="single"/>
@@ -381,14 +415,15 @@
       <w:pPr>
         <w:pStyle w:val="a3"/>
         <w:rPr>
-          <w:sz w:val="24"/>
-          <w:szCs w:val="24"/>
-          <w:rtl/>
-        </w:rPr>
-      </w:pPr>
-      <w:r>
-        <w:rPr>
-          <w:rFonts w:hint="cs"/>
+          <w:rFonts w:ascii="David" w:hAnsi="David"/>
+          <w:sz w:val="24"/>
+          <w:szCs w:val="24"/>
+          <w:rtl/>
+        </w:rPr>
+      </w:pPr>
+      <w:r>
+        <w:rPr>
+          <w:rFonts w:ascii="David" w:hAnsi="David"/>
           <w:sz w:val="24"/>
           <w:szCs w:val="24"/>
           <w:rtl/>
@@ -397,6 +432,7 @@
       </w:r>
       <w:r>
         <w:rPr>
+          <w:rFonts w:ascii="David" w:hAnsi="David"/>
           <w:sz w:val="24"/>
           <w:szCs w:val="24"/>
         </w:rPr>
@@ -404,7 +440,7 @@
       </w:r>
       <w:r>
         <w:rPr>
-          <w:rFonts w:hint="cs"/>
+          <w:rFonts w:ascii="David" w:hAnsi="David"/>
           <w:sz w:val="24"/>
           <w:szCs w:val="24"/>
           <w:rtl/>
@@ -416,6 +452,7 @@
       <w:pPr>
         <w:pStyle w:val="a3"/>
         <w:rPr>
+          <w:rFonts w:ascii="David" w:hAnsi="David"/>
           <w:sz w:val="24"/>
           <w:szCs w:val="24"/>
           <w:rtl/>
@@ -424,6 +461,7 @@
       <w:proofErr w:type="spellStart"/>
       <w:r>
         <w:rPr>
+          <w:rFonts w:ascii="David" w:hAnsi="David"/>
           <w:sz w:val="24"/>
           <w:szCs w:val="24"/>
         </w:rPr>
@@ -432,6 +470,7 @@
       <w:proofErr w:type="spellEnd"/>
       <w:r>
         <w:rPr>
+          <w:rFonts w:ascii="David" w:hAnsi="David"/>
           <w:sz w:val="24"/>
           <w:szCs w:val="24"/>
         </w:rPr>
@@ -440,6 +479,7 @@
       <w:proofErr w:type="spellStart"/>
       <w:r>
         <w:rPr>
+          <w:rFonts w:ascii="David" w:hAnsi="David"/>
           <w:sz w:val="24"/>
           <w:szCs w:val="24"/>
         </w:rPr>
@@ -448,6 +488,7 @@
       <w:proofErr w:type="spellEnd"/>
       <w:r>
         <w:rPr>
+          <w:rFonts w:ascii="David" w:hAnsi="David"/>
           <w:sz w:val="24"/>
           <w:szCs w:val="24"/>
         </w:rPr>
@@ -456,6 +497,7 @@
       <w:proofErr w:type="spellStart"/>
       <w:r>
         <w:rPr>
+          <w:rFonts w:ascii="David" w:hAnsi="David"/>
           <w:sz w:val="24"/>
           <w:szCs w:val="24"/>
         </w:rPr>
@@ -464,7 +506,7 @@
       <w:proofErr w:type="spellEnd"/>
       <w:r>
         <w:rPr>
-          <w:rFonts w:hint="cs"/>
+          <w:rFonts w:ascii="David" w:hAnsi="David"/>
           <w:sz w:val="24"/>
           <w:szCs w:val="24"/>
           <w:rtl/>
@@ -473,6 +515,7 @@
       </w:r>
       <w:r>
         <w:rPr>
+          <w:rFonts w:ascii="David" w:hAnsi="David"/>
           <w:sz w:val="24"/>
           <w:szCs w:val="24"/>
         </w:rPr>
@@ -480,7 +523,7 @@
       </w:r>
       <w:r>
         <w:rPr>
-          <w:rFonts w:hint="cs"/>
+          <w:rFonts w:ascii="David" w:hAnsi="David"/>
           <w:sz w:val="24"/>
           <w:szCs w:val="24"/>
           <w:rtl/>
@@ -492,6 +535,7 @@
       <w:pPr>
         <w:pStyle w:val="a3"/>
         <w:rPr>
+          <w:rFonts w:ascii="David" w:hAnsi="David"/>
           <w:sz w:val="24"/>
           <w:szCs w:val="24"/>
           <w:rtl/>
@@ -502,14 +546,15 @@
       <w:pPr>
         <w:pStyle w:val="a3"/>
         <w:rPr>
-          <w:sz w:val="24"/>
-          <w:szCs w:val="24"/>
-          <w:rtl/>
-        </w:rPr>
-      </w:pPr>
-      <w:r>
-        <w:rPr>
-          <w:rFonts w:hint="cs"/>
+          <w:rFonts w:ascii="David" w:hAnsi="David"/>
+          <w:sz w:val="24"/>
+          <w:szCs w:val="24"/>
+          <w:rtl/>
+        </w:rPr>
+      </w:pPr>
+      <w:r>
+        <w:rPr>
+          <w:rFonts w:ascii="David" w:hAnsi="David"/>
           <w:sz w:val="24"/>
           <w:szCs w:val="24"/>
           <w:rtl/>
@@ -518,7 +563,7 @@
       </w:r>
       <w:r>
         <w:rPr>
-          <w:rFonts w:hint="cs"/>
+          <w:rFonts w:ascii="David" w:hAnsi="David"/>
           <w:sz w:val="24"/>
           <w:szCs w:val="24"/>
           <w:rtl/>
@@ -538,10 +583,891 @@
     </w:p>
     <w:p>
       <w:pPr>
+        <w:rPr>
+          <w:b/>
+          <w:bCs/>
+          <w:sz w:val="24"/>
+          <w:szCs w:val="24"/>
+          <w:rtl/>
+        </w:rPr>
+      </w:pPr>
+      <w:r>
+        <w:rPr>
+          <w:rFonts w:hint="cs"/>
+          <w:b/>
+          <w:bCs/>
+          <w:sz w:val="24"/>
+          <w:szCs w:val="24"/>
+          <w:rtl/>
+        </w:rPr>
+        <w:t xml:space="preserve">סעיף </w:t>
+      </w:r>
+      <w:r>
+        <w:rPr>
+          <w:rFonts w:hint="cs"/>
+          <w:b/>
+          <w:bCs/>
+          <w:sz w:val="24"/>
+          <w:szCs w:val="24"/>
+          <w:rtl/>
+        </w:rPr>
+        <w:t>ב</w:t>
+      </w:r>
+    </w:p>
+    <w:p>
+      <w:pPr>
+        <w:rPr>
+          <w:sz w:val="24"/>
+          <w:szCs w:val="24"/>
+          <w:rtl/>
+        </w:rPr>
+      </w:pPr>
+      <w:r>
+        <w:rPr>
+          <w:rFonts w:hint="cs"/>
+          <w:sz w:val="24"/>
+          <w:szCs w:val="24"/>
+          <w:rtl/>
+        </w:rPr>
+        <w:t>בחרנו לממש את הגרף שלנו תוך העברת חלק גדול מ</w:t>
+      </w:r>
+      <w:r>
+        <w:rPr>
+          <w:rFonts w:hint="cs"/>
+          <w:sz w:val="24"/>
+          <w:szCs w:val="24"/>
+          <w:rtl/>
+        </w:rPr>
+        <w:t>האחריות ל</w:t>
+      </w:r>
+      <w:r>
+        <w:rPr>
+          <w:rFonts w:hint="cs"/>
+          <w:sz w:val="24"/>
+          <w:szCs w:val="24"/>
+          <w:rtl/>
+        </w:rPr>
+        <w:t xml:space="preserve">ביצוע המתודות אל הצמתים עצמם. </w:t>
+      </w:r>
+    </w:p>
+    <w:p>
+      <w:pPr>
+        <w:rPr>
+          <w:sz w:val="24"/>
+          <w:szCs w:val="24"/>
+          <w:rtl/>
+        </w:rPr>
+      </w:pPr>
+      <w:r>
+        <w:rPr>
+          <w:rFonts w:hint="cs"/>
+          <w:sz w:val="24"/>
+          <w:szCs w:val="24"/>
+          <w:rtl/>
+        </w:rPr>
+        <w:t xml:space="preserve">לפיכך, יצרנו טיפוס נתונים חדש, </w:t>
+      </w:r>
+      <w:r>
+        <w:rPr>
+          <w:sz w:val="24"/>
+          <w:szCs w:val="24"/>
+        </w:rPr>
+        <w:t>Node</w:t>
+      </w:r>
+      <w:r>
+        <w:rPr>
+          <w:rFonts w:hint="cs"/>
+          <w:sz w:val="24"/>
+          <w:szCs w:val="24"/>
+          <w:rtl/>
+        </w:rPr>
+        <w:t xml:space="preserve">, אשר מכיל </w:t>
+      </w:r>
+      <w:r>
+        <w:rPr>
+          <w:rFonts w:hint="cs"/>
+          <w:sz w:val="24"/>
+          <w:szCs w:val="24"/>
+          <w:rtl/>
+        </w:rPr>
+        <w:t>את השדות</w:t>
+      </w:r>
+      <w:r>
+        <w:rPr>
+          <w:rFonts w:hint="cs"/>
+          <w:sz w:val="24"/>
+          <w:szCs w:val="24"/>
+          <w:rtl/>
+        </w:rPr>
+        <w:t xml:space="preserve"> תווית, צבע, מידע (האובייקט שמאוחסן בצומת) ובנוסף מכיל שתי מפות ערבול </w:t>
+      </w:r>
+      <w:r>
+        <w:rPr>
+          <w:sz w:val="24"/>
+          <w:szCs w:val="24"/>
+          <w:rtl/>
+        </w:rPr>
+        <w:t>–</w:t>
+      </w:r>
+      <w:r>
+        <w:rPr>
+          <w:rFonts w:hint="cs"/>
+          <w:sz w:val="24"/>
+          <w:szCs w:val="24"/>
+          <w:rtl/>
+        </w:rPr>
+        <w:t xml:space="preserve"> הראשונה שמכילה את כל בניו </w:t>
+      </w:r>
+      <w:proofErr w:type="spellStart"/>
+      <w:r>
+        <w:rPr>
+          <w:rFonts w:hint="cs"/>
+          <w:sz w:val="24"/>
+          <w:szCs w:val="24"/>
+          <w:rtl/>
+        </w:rPr>
+        <w:t>והשניה</w:t>
+      </w:r>
+      <w:proofErr w:type="spellEnd"/>
+      <w:r>
+        <w:rPr>
+          <w:rFonts w:hint="cs"/>
+          <w:sz w:val="24"/>
+          <w:szCs w:val="24"/>
+          <w:rtl/>
+        </w:rPr>
+        <w:t xml:space="preserve"> שמכילה את כל הוריו (כאשר המפתחות הם התוויות של הקשתות לצמתים אלה). </w:t>
+      </w:r>
+      <w:r>
+        <w:rPr>
+          <w:rFonts w:hint="cs"/>
+          <w:sz w:val="24"/>
+          <w:szCs w:val="24"/>
+          <w:rtl/>
+        </w:rPr>
+        <w:t>בנוסף, בחרנו להחזיק לכל צומת שתי רשימות (כ-</w:t>
+      </w:r>
+      <w:r>
+        <w:rPr>
+          <w:sz w:val="24"/>
+          <w:szCs w:val="24"/>
+        </w:rPr>
+        <w:t>String</w:t>
+      </w:r>
+      <w:r>
+        <w:rPr>
+          <w:rFonts w:hint="cs"/>
+          <w:sz w:val="24"/>
+          <w:szCs w:val="24"/>
+          <w:rtl/>
+        </w:rPr>
+        <w:t>): של כל בניו ושל כל הוריו מופרדים על ידי רווחים.</w:t>
+      </w:r>
+    </w:p>
+    <w:p>
+      <w:pPr>
+        <w:rPr>
+          <w:sz w:val="24"/>
+          <w:szCs w:val="24"/>
+          <w:rtl/>
+        </w:rPr>
+      </w:pPr>
+      <w:r>
+        <w:rPr>
+          <w:rFonts w:hint="cs"/>
+          <w:sz w:val="24"/>
+          <w:szCs w:val="24"/>
+          <w:rtl/>
+        </w:rPr>
+        <w:t xml:space="preserve">עבור הגרף עצמו </w:t>
+      </w:r>
+      <w:r>
+        <w:rPr>
+          <w:sz w:val="24"/>
+          <w:szCs w:val="24"/>
+          <w:rtl/>
+        </w:rPr>
+        <w:t>–</w:t>
+      </w:r>
+      <w:r>
+        <w:rPr>
+          <w:rFonts w:hint="cs"/>
+          <w:sz w:val="24"/>
+          <w:szCs w:val="24"/>
+          <w:rtl/>
+        </w:rPr>
+        <w:t xml:space="preserve"> בחרנו לממשו כאובייקט שמחזיק שתי מפות ערבול כאשר המפתחות הם תוויות הצמתים והמידע הוא הצמתים עצמם. כל מפה מחזיקה צמתים מצבע מסוים </w:t>
+      </w:r>
+      <w:r>
+        <w:rPr>
+          <w:sz w:val="24"/>
+          <w:szCs w:val="24"/>
+          <w:rtl/>
+        </w:rPr>
+        <w:t>–</w:t>
+      </w:r>
+      <w:r>
+        <w:rPr>
+          <w:rFonts w:hint="cs"/>
+          <w:sz w:val="24"/>
+          <w:szCs w:val="24"/>
+          <w:rtl/>
+        </w:rPr>
+        <w:t xml:space="preserve"> שחור או לבן</w:t>
+      </w:r>
+      <w:r>
+        <w:rPr>
+          <w:rFonts w:hint="cs"/>
+          <w:sz w:val="24"/>
+          <w:szCs w:val="24"/>
+          <w:rtl/>
+        </w:rPr>
+        <w:t>.</w:t>
+      </w:r>
+    </w:p>
+    <w:p>
+      <w:pPr>
+        <w:rPr>
+          <w:rFonts w:hint="cs"/>
+          <w:sz w:val="24"/>
+          <w:szCs w:val="24"/>
+          <w:rtl/>
+        </w:rPr>
+      </w:pPr>
+      <w:r>
+        <w:rPr>
+          <w:rFonts w:hint="cs"/>
+          <w:sz w:val="24"/>
+          <w:szCs w:val="24"/>
+          <w:rtl/>
+        </w:rPr>
+        <w:t>פעולות מסוימות יבוצעו על ידי מחלקת הגרף עצמה, כמו למשל החזרת רשימת כל הצמתים הלבנים/ כל הצמתים השחורים, בעוד שפעולות אחרות יבוצעו על ידי קריאה למתודות של מחלקת הצומת כמו למשל החזרת רשימת כל ההורים/ כל הילדים.</w:t>
+      </w:r>
+    </w:p>
+    <w:p>
+      <w:pPr>
+        <w:rPr>
+          <w:sz w:val="24"/>
+          <w:szCs w:val="24"/>
+          <w:rtl/>
+        </w:rPr>
+      </w:pPr>
+    </w:p>
+    <w:p>
+      <w:pPr>
+        <w:rPr>
+          <w:sz w:val="24"/>
+          <w:szCs w:val="24"/>
+          <w:rtl/>
+        </w:rPr>
+      </w:pPr>
+    </w:p>
+    <w:p>
+      <w:pPr>
+        <w:rPr>
+          <w:sz w:val="24"/>
+          <w:szCs w:val="24"/>
+          <w:rtl/>
+        </w:rPr>
+      </w:pPr>
+    </w:p>
+    <w:p>
+      <w:pPr>
+        <w:rPr>
+          <w:sz w:val="24"/>
+          <w:szCs w:val="24"/>
+          <w:rtl/>
+        </w:rPr>
+      </w:pPr>
+      <w:r>
+        <w:rPr>
+          <w:rFonts w:hint="cs"/>
+          <w:sz w:val="24"/>
+          <w:szCs w:val="24"/>
+          <w:rtl/>
+        </w:rPr>
+        <w:lastRenderedPageBreak/>
+        <w:t>השיקולים שהובילו אותנו לבחירה במימוש זה הם:</w:t>
+      </w:r>
+    </w:p>
+    <w:p>
+      <w:pPr>
         <w:pStyle w:val="a3"/>
-        <w:rPr>
-          <w:sz w:val="24"/>
-          <w:szCs w:val="24"/>
+        <w:numPr>
+          <w:ilvl w:val="0"/>
+          <w:numId w:val="4"/>
+        </w:numPr>
+        <w:rPr>
+          <w:sz w:val="24"/>
+          <w:szCs w:val="24"/>
+        </w:rPr>
+      </w:pPr>
+      <w:r>
+        <w:rPr>
+          <w:rFonts w:hint="cs"/>
+          <w:sz w:val="24"/>
+          <w:szCs w:val="24"/>
+          <w:rtl/>
+        </w:rPr>
+        <w:t xml:space="preserve">אחריות יותר "טבעית" למתודות מסוימות </w:t>
+      </w:r>
+      <w:r>
+        <w:rPr>
+          <w:sz w:val="24"/>
+          <w:szCs w:val="24"/>
+          <w:rtl/>
+        </w:rPr>
+        <w:t>–</w:t>
+      </w:r>
+      <w:r>
+        <w:rPr>
+          <w:rFonts w:hint="cs"/>
+          <w:sz w:val="24"/>
+          <w:szCs w:val="24"/>
+          <w:rtl/>
+        </w:rPr>
+        <w:t xml:space="preserve"> נראה לנו הגיוני יותר שכל צומת יתחזק את הוריו ואת ילדיו ולא שהגרף </w:t>
+      </w:r>
+      <w:r>
+        <w:rPr>
+          <w:rFonts w:hint="cs"/>
+          <w:sz w:val="24"/>
+          <w:szCs w:val="24"/>
+          <w:rtl/>
+        </w:rPr>
+        <w:t>ינהל זאת</w:t>
+      </w:r>
+      <w:r>
+        <w:rPr>
+          <w:rFonts w:hint="cs"/>
+          <w:sz w:val="24"/>
+          <w:szCs w:val="24"/>
+          <w:rtl/>
+        </w:rPr>
+        <w:t xml:space="preserve"> ללא ידיעה של הצומת.</w:t>
+      </w:r>
+      <w:r>
+        <w:rPr>
+          <w:rFonts w:hint="cs"/>
+          <w:sz w:val="24"/>
+          <w:szCs w:val="24"/>
+          <w:rtl/>
+        </w:rPr>
+        <w:t xml:space="preserve"> בצורה זו אנחנו מאפשרים, על ידי שימוש במבנה נתונים יעיל כמו מפת ערבול, גישה מהירה לבדיקות מסוימות.</w:t>
+      </w:r>
+    </w:p>
+    <w:p>
+      <w:pPr>
+        <w:pStyle w:val="a3"/>
+        <w:numPr>
+          <w:ilvl w:val="0"/>
+          <w:numId w:val="4"/>
+        </w:numPr>
+        <w:rPr>
+          <w:sz w:val="24"/>
+          <w:szCs w:val="24"/>
+        </w:rPr>
+      </w:pPr>
+      <w:r>
+        <w:rPr>
+          <w:rFonts w:hint="cs"/>
+          <w:sz w:val="24"/>
+          <w:szCs w:val="24"/>
+          <w:rtl/>
+        </w:rPr>
+        <w:t>התחזוקה של רשימות העזר שאנחנו מחזיקים עבור כל צומת (רשימת ההורים ורשימת הבנים) בעת הוספת בן/הורה לצומת, מאפשרת לנו להחזיר את רשימת כל בנים/רשימת כל ההורים של צומת מסוים בזמן קבוע.</w:t>
+      </w:r>
+    </w:p>
+    <w:p>
+      <w:pPr>
+        <w:pStyle w:val="a3"/>
+        <w:numPr>
+          <w:ilvl w:val="0"/>
+          <w:numId w:val="4"/>
+        </w:numPr>
+        <w:rPr>
+          <w:sz w:val="24"/>
+          <w:szCs w:val="24"/>
+        </w:rPr>
+      </w:pPr>
+      <w:r>
+        <w:rPr>
+          <w:rFonts w:hint="cs"/>
+          <w:sz w:val="24"/>
+          <w:szCs w:val="24"/>
+          <w:rtl/>
+        </w:rPr>
+        <w:t>פעולות שסביר שנידרש להן בגרף דו-צדדי יבוצעו ביעילות יחסית, כמו יצירת צומת (שמתבצעת על ידי שימוש ב-</w:t>
+      </w:r>
+      <w:r>
+        <w:rPr>
+          <w:sz w:val="24"/>
+          <w:szCs w:val="24"/>
+        </w:rPr>
+        <w:t>builder</w:t>
+      </w:r>
+      <w:r>
+        <w:rPr>
+          <w:rFonts w:hint="cs"/>
+          <w:sz w:val="24"/>
+          <w:szCs w:val="24"/>
+          <w:rtl/>
+        </w:rPr>
+        <w:t xml:space="preserve"> ומיד לאחריו הוספה למפת ערבול </w:t>
+      </w:r>
+      <w:r>
+        <w:rPr>
+          <w:sz w:val="24"/>
+          <w:szCs w:val="24"/>
+          <w:rtl/>
+        </w:rPr>
+        <w:t>–</w:t>
+      </w:r>
+      <w:r>
+        <w:rPr>
+          <w:rFonts w:hint="cs"/>
+          <w:sz w:val="24"/>
+          <w:szCs w:val="24"/>
+          <w:rtl/>
+        </w:rPr>
+        <w:t xml:space="preserve"> כלומר באופן משוערך בזמן קבוע), הוספת קשת (שדורשת בדיקת תוויות לצמתים ביניהם מחברים), </w:t>
+      </w:r>
+      <w:r>
+        <w:rPr>
+          <w:rFonts w:hint="cs"/>
+          <w:sz w:val="24"/>
+          <w:szCs w:val="24"/>
+          <w:rtl/>
+        </w:rPr>
+        <w:t xml:space="preserve">חיפוש צומת לפי תווית הקשת (שמתבצעת על ידי גישה למפת הערבול של הצמתים לפי צבעים ולאחר מכן למפת הערבול של ההורים/ בנים ולכן גם יחסית מהירה) </w:t>
+      </w:r>
+      <w:proofErr w:type="spellStart"/>
+      <w:r>
+        <w:rPr>
+          <w:rFonts w:hint="cs"/>
+          <w:sz w:val="24"/>
+          <w:szCs w:val="24"/>
+          <w:rtl/>
+        </w:rPr>
+        <w:t>וכו</w:t>
+      </w:r>
+      <w:proofErr w:type="spellEnd"/>
+      <w:r>
+        <w:rPr>
+          <w:rFonts w:hint="cs"/>
+          <w:sz w:val="24"/>
+          <w:szCs w:val="24"/>
+          <w:rtl/>
+        </w:rPr>
+        <w:t>'.</w:t>
+      </w:r>
+    </w:p>
+    <w:p>
+      <w:pPr>
+        <w:pStyle w:val="a3"/>
+        <w:rPr>
+          <w:sz w:val="24"/>
+          <w:szCs w:val="24"/>
+        </w:rPr>
+      </w:pPr>
+    </w:p>
+    <w:p>
+      <w:pPr>
+        <w:rPr>
+          <w:b/>
+          <w:bCs/>
+          <w:sz w:val="24"/>
+          <w:szCs w:val="24"/>
+          <w:rtl/>
+        </w:rPr>
+      </w:pPr>
+      <w:r>
+        <w:rPr>
+          <w:rFonts w:hint="cs"/>
+          <w:b/>
+          <w:bCs/>
+          <w:sz w:val="24"/>
+          <w:szCs w:val="24"/>
+          <w:rtl/>
+        </w:rPr>
+        <w:t xml:space="preserve">סעיף </w:t>
+      </w:r>
+      <w:r>
+        <w:rPr>
+          <w:rFonts w:hint="cs"/>
+          <w:b/>
+          <w:bCs/>
+          <w:sz w:val="24"/>
+          <w:szCs w:val="24"/>
+          <w:rtl/>
+        </w:rPr>
+        <w:t>ג</w:t>
+      </w:r>
+    </w:p>
+    <w:p>
+      <w:pPr>
+        <w:rPr>
+          <w:sz w:val="24"/>
+          <w:szCs w:val="24"/>
+          <w:rtl/>
+        </w:rPr>
+      </w:pPr>
+      <w:r>
+        <w:rPr>
+          <w:rFonts w:hint="cs"/>
+          <w:sz w:val="24"/>
+          <w:szCs w:val="24"/>
+          <w:rtl/>
+        </w:rPr>
+        <w:t xml:space="preserve">אפשרות נוספת עליה חשבנו בשלב ראשוני היא מימוש על ידי מטריצת סמיכויות. בצורה זו </w:t>
+      </w:r>
+      <w:r>
+        <w:rPr>
+          <w:rFonts w:hint="cs"/>
+          <w:sz w:val="24"/>
+          <w:szCs w:val="24"/>
+          <w:rtl/>
+        </w:rPr>
+        <w:t>מ</w:t>
+      </w:r>
+      <w:r>
+        <w:rPr>
+          <w:rFonts w:hint="cs"/>
+          <w:sz w:val="24"/>
+          <w:szCs w:val="24"/>
+          <w:rtl/>
+        </w:rPr>
+        <w:t xml:space="preserve">קבלים מטריצה </w:t>
+      </w:r>
+      <w:proofErr w:type="spellStart"/>
+      <w:r>
+        <w:rPr>
+          <w:rFonts w:hint="cs"/>
+          <w:sz w:val="24"/>
+          <w:szCs w:val="24"/>
+        </w:rPr>
+        <w:t>N</w:t>
+      </w:r>
+      <w:r>
+        <w:rPr>
+          <w:sz w:val="24"/>
+          <w:szCs w:val="24"/>
+        </w:rPr>
+        <w:t>xN</w:t>
+      </w:r>
+      <w:proofErr w:type="spellEnd"/>
+      <w:r>
+        <w:rPr>
+          <w:rFonts w:hint="cs"/>
+          <w:sz w:val="24"/>
+          <w:szCs w:val="24"/>
+          <w:rtl/>
+        </w:rPr>
+        <w:t xml:space="preserve"> כך שכל צומת </w:t>
+      </w:r>
+      <w:proofErr w:type="spellStart"/>
+      <w:r>
+        <w:rPr>
+          <w:sz w:val="24"/>
+          <w:szCs w:val="24"/>
+        </w:rPr>
+        <w:t>i</w:t>
+      </w:r>
+      <w:proofErr w:type="spellEnd"/>
+      <w:r>
+        <w:rPr>
+          <w:rFonts w:hint="cs"/>
+          <w:sz w:val="24"/>
+          <w:szCs w:val="24"/>
+          <w:rtl/>
+        </w:rPr>
+        <w:t xml:space="preserve"> הוא בעל קשת לצומת </w:t>
+      </w:r>
+      <w:r>
+        <w:rPr>
+          <w:sz w:val="24"/>
+          <w:szCs w:val="24"/>
+        </w:rPr>
+        <w:t>j</w:t>
+      </w:r>
+      <w:r>
+        <w:rPr>
+          <w:rFonts w:hint="cs"/>
+          <w:sz w:val="24"/>
+          <w:szCs w:val="24"/>
+          <w:rtl/>
+        </w:rPr>
+        <w:t xml:space="preserve"> </w:t>
+      </w:r>
+      <w:proofErr w:type="spellStart"/>
+      <w:r>
+        <w:rPr>
+          <w:rFonts w:hint="cs"/>
+          <w:sz w:val="24"/>
+          <w:szCs w:val="24"/>
+          <w:rtl/>
+        </w:rPr>
+        <w:t>אמ"מ</w:t>
+      </w:r>
+      <w:proofErr w:type="spellEnd"/>
+      <w:r>
+        <w:rPr>
+          <w:rFonts w:hint="cs"/>
+          <w:sz w:val="24"/>
+          <w:szCs w:val="24"/>
+          <w:rtl/>
+        </w:rPr>
+        <w:t xml:space="preserve"> יש "1" בתא (</w:t>
+      </w:r>
+      <w:proofErr w:type="spellStart"/>
+      <w:r>
+        <w:rPr>
+          <w:sz w:val="24"/>
+          <w:szCs w:val="24"/>
+        </w:rPr>
+        <w:t>i,j</w:t>
+      </w:r>
+      <w:proofErr w:type="spellEnd"/>
+      <w:r>
+        <w:rPr>
+          <w:rFonts w:hint="cs"/>
+          <w:sz w:val="24"/>
+          <w:szCs w:val="24"/>
+          <w:rtl/>
+        </w:rPr>
+        <w:t>) במטריצה.</w:t>
+      </w:r>
+    </w:p>
+    <w:p>
+      <w:pPr>
+        <w:rPr>
+          <w:sz w:val="24"/>
+          <w:szCs w:val="24"/>
+          <w:rtl/>
+        </w:rPr>
+      </w:pPr>
+      <w:r>
+        <w:rPr>
+          <w:rFonts w:hint="cs"/>
+          <w:sz w:val="24"/>
+          <w:szCs w:val="24"/>
+          <w:rtl/>
+        </w:rPr>
+        <w:t>מימוש זה לוקה במספר בעיות לעומת המימוש שלנו:</w:t>
+      </w:r>
+    </w:p>
+    <w:p>
+      <w:pPr>
+        <w:pStyle w:val="a3"/>
+        <w:numPr>
+          <w:ilvl w:val="0"/>
+          <w:numId w:val="5"/>
+        </w:numPr>
+        <w:rPr>
+          <w:sz w:val="24"/>
+          <w:szCs w:val="24"/>
+        </w:rPr>
+      </w:pPr>
+      <w:r>
+        <w:rPr>
+          <w:rFonts w:hint="cs"/>
+          <w:sz w:val="24"/>
+          <w:szCs w:val="24"/>
+          <w:rtl/>
+        </w:rPr>
+        <w:t xml:space="preserve">נדרש </w:t>
+      </w:r>
+      <w:proofErr w:type="spellStart"/>
+      <w:r>
+        <w:rPr>
+          <w:rFonts w:hint="cs"/>
+          <w:sz w:val="24"/>
+          <w:szCs w:val="24"/>
+          <w:rtl/>
+        </w:rPr>
+        <w:t>מאיתנו</w:t>
+      </w:r>
+      <w:proofErr w:type="spellEnd"/>
+      <w:r>
+        <w:rPr>
+          <w:rFonts w:hint="cs"/>
+          <w:sz w:val="24"/>
+          <w:szCs w:val="24"/>
+          <w:rtl/>
+        </w:rPr>
+        <w:t xml:space="preserve"> לדעת סדר גודל של מספר הצמתים מראש </w:t>
+      </w:r>
+      <w:r>
+        <w:rPr>
+          <w:sz w:val="24"/>
+          <w:szCs w:val="24"/>
+          <w:rtl/>
+        </w:rPr>
+        <w:t>–</w:t>
+      </w:r>
+      <w:r>
+        <w:rPr>
+          <w:rFonts w:hint="cs"/>
+          <w:sz w:val="24"/>
+          <w:szCs w:val="24"/>
+          <w:rtl/>
+        </w:rPr>
+        <w:t xml:space="preserve"> מה שלא נתון. גם אם נרצה ליצור מטריצה דינמית שגדלה וקטנה, עדיין ייתכן בזבוז משמעותי של זיכרון על שמירת מטריצה גדולה יותר מהנדרש או סיבוכיות זמן גבוהה במידה ונחזיק מטריצה קטנה מדי שנצטרך לשנות את גודלה לעיתים קרובות.</w:t>
+      </w:r>
+    </w:p>
+    <w:p>
+      <w:pPr>
+        <w:pStyle w:val="a3"/>
+        <w:numPr>
+          <w:ilvl w:val="0"/>
+          <w:numId w:val="5"/>
+        </w:numPr>
+        <w:rPr>
+          <w:sz w:val="24"/>
+          <w:szCs w:val="24"/>
+        </w:rPr>
+      </w:pPr>
+      <w:r>
+        <w:rPr>
+          <w:rFonts w:hint="cs"/>
+          <w:sz w:val="24"/>
+          <w:szCs w:val="24"/>
+          <w:rtl/>
+        </w:rPr>
+        <w:t>ההפרדה לצמתים לבנים ושחורים היא פחות טבעית. על מנת לדעת אם צומת הוא שחור או לבן נוכל לקבל את התשובה מהר (על ידי גישה בזמן קבוע לתא המתאים במטריצה ובדיקת ערך הצבע שלו), אבל כדי להחזיר את כל הצמתים השחורים או הלבנים נידרש לכל הפחות לתחזק מבנה נתונים נוסף.</w:t>
+      </w:r>
+    </w:p>
+    <w:p>
+      <w:pPr>
+        <w:pStyle w:val="a3"/>
+        <w:numPr>
+          <w:ilvl w:val="0"/>
+          <w:numId w:val="5"/>
+        </w:numPr>
+        <w:rPr>
+          <w:sz w:val="24"/>
+          <w:szCs w:val="24"/>
+        </w:rPr>
+      </w:pPr>
+      <w:r>
+        <w:rPr>
+          <w:rFonts w:hint="cs"/>
+          <w:sz w:val="24"/>
+          <w:szCs w:val="24"/>
+          <w:rtl/>
+        </w:rPr>
+        <w:t xml:space="preserve">החזרת כל הבנים או כל ההורים של צומת מסוים לוקחת פרק זמן שאינו קבוע </w:t>
+      </w:r>
+      <w:r>
+        <w:rPr>
+          <w:sz w:val="24"/>
+          <w:szCs w:val="24"/>
+          <w:rtl/>
+        </w:rPr>
+        <w:t>–</w:t>
+      </w:r>
+      <w:r>
+        <w:rPr>
+          <w:rFonts w:hint="cs"/>
+          <w:sz w:val="24"/>
+          <w:szCs w:val="24"/>
+          <w:rtl/>
+        </w:rPr>
+        <w:t xml:space="preserve"> אלא תלוי במספר הצמתים (שכן אנחנו נ</w:t>
+      </w:r>
+      <w:r>
+        <w:rPr>
+          <w:rFonts w:hint="cs"/>
+          <w:sz w:val="24"/>
+          <w:szCs w:val="24"/>
+          <w:rtl/>
+        </w:rPr>
+        <w:t>דרשים לעבור על שורה/עמודה שלמה), בניגוד לנדרש בתרגיל.</w:t>
+      </w:r>
+    </w:p>
+    <w:p>
+      <w:pPr>
+        <w:rPr>
+          <w:sz w:val="24"/>
+          <w:szCs w:val="24"/>
+          <w:rtl/>
+        </w:rPr>
+      </w:pPr>
+      <w:r>
+        <w:rPr>
+          <w:rFonts w:hint="cs"/>
+          <w:sz w:val="24"/>
+          <w:szCs w:val="24"/>
+          <w:rtl/>
+        </w:rPr>
+        <w:t xml:space="preserve">נעיר כי יחד עם זאת קיימים גם יתרונות למטריצת סמיכויות </w:t>
+      </w:r>
+      <w:r>
+        <w:rPr>
+          <w:sz w:val="24"/>
+          <w:szCs w:val="24"/>
+          <w:rtl/>
+        </w:rPr>
+        <w:t>–</w:t>
+      </w:r>
+      <w:r>
+        <w:rPr>
+          <w:rFonts w:hint="cs"/>
+          <w:sz w:val="24"/>
+          <w:szCs w:val="24"/>
+          <w:rtl/>
+        </w:rPr>
+        <w:t xml:space="preserve"> למשל הוספת קשת למטריצה נעשית בצורה פשוטה על ידי "הדלקת" תא מסוים במטריצה.</w:t>
+      </w:r>
+    </w:p>
+    <w:p>
+      <w:pPr>
+        <w:rPr>
+          <w:sz w:val="24"/>
+          <w:szCs w:val="24"/>
+          <w:rtl/>
+        </w:rPr>
+      </w:pPr>
+    </w:p>
+    <w:p>
+      <w:pPr>
+        <w:rPr>
+          <w:b/>
+          <w:bCs/>
+          <w:sz w:val="24"/>
+          <w:szCs w:val="24"/>
+          <w:rtl/>
+        </w:rPr>
+      </w:pPr>
+      <w:r>
+        <w:rPr>
+          <w:rFonts w:hint="cs"/>
+          <w:b/>
+          <w:bCs/>
+          <w:sz w:val="24"/>
+          <w:szCs w:val="24"/>
+          <w:rtl/>
+        </w:rPr>
+        <w:t xml:space="preserve">סעיף </w:t>
+      </w:r>
+      <w:r>
+        <w:rPr>
+          <w:rFonts w:hint="cs"/>
+          <w:b/>
+          <w:bCs/>
+          <w:sz w:val="24"/>
+          <w:szCs w:val="24"/>
+          <w:rtl/>
+        </w:rPr>
+        <w:t>ה</w:t>
+      </w:r>
+    </w:p>
+    <w:p>
+      <w:pPr>
+        <w:rPr>
+          <w:sz w:val="24"/>
+          <w:szCs w:val="24"/>
+          <w:rtl/>
         </w:rPr>
       </w:pPr>
       <w:bookmarkStart w:id="0" w:name="_GoBack"/>
@@ -549,6 +1475,37 @@
     </w:p>
     <w:p>
       <w:pPr>
+        <w:rPr>
+          <w:rFonts w:hint="cs"/>
+          <w:sz w:val="24"/>
+          <w:szCs w:val="24"/>
+          <w:rtl/>
+        </w:rPr>
+      </w:pPr>
+    </w:p>
+    <w:p>
+      <w:pPr>
+        <w:ind w:left="360"/>
+        <w:rPr>
+          <w:sz w:val="24"/>
+          <w:szCs w:val="24"/>
+          <w:rtl/>
+        </w:rPr>
+      </w:pPr>
+    </w:p>
+    <w:p>
+      <w:pPr>
+        <w:ind w:left="360"/>
+        <w:rPr>
+          <w:rFonts w:hint="cs"/>
+          <w:sz w:val="24"/>
+          <w:szCs w:val="24"/>
+          <w:rtl/>
+        </w:rPr>
+      </w:pPr>
+    </w:p>
+    <w:p>
+      <w:pPr>
         <w:pStyle w:val="a3"/>
         <w:rPr>
           <w:rFonts w:hint="cs"/>
@@ -564,6 +1521,45 @@
         <w:rPr>
           <w:sz w:val="24"/>
           <w:szCs w:val="24"/>
+          <w:rtl/>
+        </w:rPr>
+      </w:pPr>
+    </w:p>
+    <w:p>
+      <w:pPr>
+        <w:pStyle w:val="a3"/>
+        <w:rPr>
+          <w:sz w:val="24"/>
+          <w:szCs w:val="24"/>
+          <w:rtl/>
+        </w:rPr>
+      </w:pPr>
+    </w:p>
+    <w:p>
+      <w:pPr>
+        <w:pStyle w:val="a3"/>
+        <w:rPr>
+          <w:sz w:val="24"/>
+          <w:szCs w:val="24"/>
+        </w:rPr>
+      </w:pPr>
+    </w:p>
+    <w:p>
+      <w:pPr>
+        <w:pStyle w:val="a3"/>
+        <w:rPr>
+          <w:sz w:val="24"/>
+          <w:szCs w:val="24"/>
+          <w:rtl/>
+        </w:rPr>
+      </w:pPr>
+    </w:p>
+    <w:p>
+      <w:pPr>
+        <w:pStyle w:val="a3"/>
+        <w:rPr>
+          <w:sz w:val="24"/>
+          <w:szCs w:val="24"/>
         </w:rPr>
       </w:pPr>
       <w:r>
@@ -588,7 +1584,6 @@
     <w:p>
       <w:pPr>
         <w:rPr>
-          <w:rFonts w:hint="cs"/>
           <w:rtl/>
         </w:rPr>
       </w:pPr>
@@ -608,6 +1603,362 @@
 <file path=word/numbering.xml><?xml version="1.0" encoding="utf-8"?>
 <w:numbering xmlns:wpc="http://schemas.microsoft.com/office/word/2010/wordprocessingCanvas" xmlns:cx="http://schemas.microsoft.com/office/drawing/2014/chartex" xmlns:cx1="http://schemas.microsoft.com/office/drawing/2015/9/8/chartex" xmlns:cx2="http://schemas.microsoft.com/office/drawing/2015/10/21/chartex" xmlns:cx3="http://schemas.microsoft.com/office/drawing/2016/5/9/chartex" xmlns:cx4="http://schemas.microsoft.com/office/drawing/2016/5/10/chartex" xmlns:cx5="http://schemas.microsoft.com/office/drawing/2016/5/11/chartex" xmlns:cx6="http://schemas.microsoft.com/office/drawing/2016/5/12/chartex" xmlns:cx7="http://schemas.microsoft.com/office/drawing/2016/5/13/chartex" xmlns:cx8="http://schemas.microsoft.com/office/drawing/2016/5/14/chartex" xmlns:mc="http://schemas.openxmlformats.org/markup-compatibility/2006" xmlns:aink="http://schemas.microsoft.com/office/drawing/2016/ink" xmlns:am3d="http://schemas.microsoft.com/office/drawing/2017/model3d" xmlns:o="urn:schemas-microsoft-com:office:office" xmlns:r="http://schemas.openxmlformats.org/officeDocument/2006/relationships" xmlns:m="http://schemas.openxmlformats.org/officeDocument/2006/math" xmlns:v="urn:schemas-microsoft-com:vml" xmlns:wp14="http://schemas.microsoft.com/office/word/2010/wordprocessingDrawing" xmlns:wp="http://schemas.openxmlformats.org/drawingml/2006/wordprocessingDrawing" xmlns:w10="urn:schemas-microsoft-com:office:word" xmlns:w="http://schemas.openxmlformats.org/wordprocessingml/2006/main" xmlns:w14="http://schemas.microsoft.com/office/word/2010/wordml" xmlns:w15="http://schemas.microsoft.com/office/word/2012/wordml" xmlns:w16cid="http://schemas.microsoft.com/office/word/2016/wordml/cid" xmlns:w16se="http://schemas.microsoft.com/office/word/2015/wordml/symex" xmlns:wpg="http://schemas.microsoft.com/office/word/2010/wordprocessingGroup" xmlns:wpi="http://schemas.microsoft.com/office/word/2010/wordprocessingInk" xmlns:wne="http://schemas.microsoft.com/office/word/2006/wordml" xmlns:wps="http://schemas.microsoft.com/office/word/2010/wordprocessingShape" mc:Ignorable="w14 w15 w16se w16cid wp14">
   <w:abstractNum w:abstractNumId="0" w15:restartNumberingAfterBreak="0">
+    <w:nsid w:val="05635186"/>
+    <w:multiLevelType w:val="hybridMultilevel"/>
+    <w:tmpl w:val="8F4009F6"/>
+    <w:lvl w:ilvl="0" w:tplc="2422A39E">
+      <w:start w:val="1"/>
+      <w:numFmt w:val="upperRoman"/>
+      <w:lvlText w:val="%1."/>
+      <w:lvlJc w:val="left"/>
+      <w:pPr>
+        <w:ind w:left="1800" w:hanging="720"/>
+      </w:pPr>
+      <w:rPr>
+        <w:rFonts w:hint="default"/>
+      </w:rPr>
+    </w:lvl>
+    <w:lvl w:ilvl="1" w:tplc="04090019" w:tentative="1">
+      <w:start w:val="1"/>
+      <w:numFmt w:val="lowerLetter"/>
+      <w:lvlText w:val="%2."/>
+      <w:lvlJc w:val="left"/>
+      <w:pPr>
+        <w:ind w:left="2160" w:hanging="360"/>
+      </w:pPr>
+    </w:lvl>
+    <w:lvl w:ilvl="2" w:tplc="0409001B" w:tentative="1">
+      <w:start w:val="1"/>
+      <w:numFmt w:val="lowerRoman"/>
+      <w:lvlText w:val="%3."/>
+      <w:lvlJc w:val="right"/>
+      <w:pPr>
+        <w:ind w:left="2880" w:hanging="180"/>
+      </w:pPr>
+    </w:lvl>
+    <w:lvl w:ilvl="3" w:tplc="0409000F" w:tentative="1">
+      <w:start w:val="1"/>
+      <w:numFmt w:val="decimal"/>
+      <w:lvlText w:val="%4."/>
+      <w:lvlJc w:val="left"/>
+      <w:pPr>
+        <w:ind w:left="3600" w:hanging="360"/>
+      </w:pPr>
+    </w:lvl>
+    <w:lvl w:ilvl="4" w:tplc="04090019" w:tentative="1">
+      <w:start w:val="1"/>
+      <w:numFmt w:val="lowerLetter"/>
+      <w:lvlText w:val="%5."/>
+      <w:lvlJc w:val="left"/>
+      <w:pPr>
+        <w:ind w:left="4320" w:hanging="360"/>
+      </w:pPr>
+    </w:lvl>
+    <w:lvl w:ilvl="5" w:tplc="0409001B" w:tentative="1">
+      <w:start w:val="1"/>
+      <w:numFmt w:val="lowerRoman"/>
+      <w:lvlText w:val="%6."/>
+      <w:lvlJc w:val="right"/>
+      <w:pPr>
+        <w:ind w:left="5040" w:hanging="180"/>
+      </w:pPr>
+    </w:lvl>
+    <w:lvl w:ilvl="6" w:tplc="0409000F" w:tentative="1">
+      <w:start w:val="1"/>
+      <w:numFmt w:val="decimal"/>
+      <w:lvlText w:val="%7."/>
+      <w:lvlJc w:val="left"/>
+      <w:pPr>
+        <w:ind w:left="5760" w:hanging="360"/>
+      </w:pPr>
+    </w:lvl>
+    <w:lvl w:ilvl="7" w:tplc="04090019" w:tentative="1">
+      <w:start w:val="1"/>
+      <w:numFmt w:val="lowerLetter"/>
+      <w:lvlText w:val="%8."/>
+      <w:lvlJc w:val="left"/>
+      <w:pPr>
+        <w:ind w:left="6480" w:hanging="360"/>
+      </w:pPr>
+    </w:lvl>
+    <w:lvl w:ilvl="8" w:tplc="0409001B" w:tentative="1">
+      <w:start w:val="1"/>
+      <w:numFmt w:val="lowerRoman"/>
+      <w:lvlText w:val="%9."/>
+      <w:lvlJc w:val="right"/>
+      <w:pPr>
+        <w:ind w:left="7200" w:hanging="180"/>
+      </w:pPr>
+    </w:lvl>
+  </w:abstractNum>
+  <w:abstractNum w:abstractNumId="1" w15:restartNumberingAfterBreak="0">
+    <w:nsid w:val="47B7078A"/>
+    <w:multiLevelType w:val="hybridMultilevel"/>
+    <w:tmpl w:val="492EE9BC"/>
+    <w:lvl w:ilvl="0" w:tplc="0409000F">
+      <w:start w:val="1"/>
+      <w:numFmt w:val="decimal"/>
+      <w:lvlText w:val="%1."/>
+      <w:lvlJc w:val="left"/>
+      <w:pPr>
+        <w:ind w:left="720" w:hanging="360"/>
+      </w:pPr>
+      <w:rPr>
+        <w:rFonts w:hint="default"/>
+      </w:rPr>
+    </w:lvl>
+    <w:lvl w:ilvl="1" w:tplc="04090019" w:tentative="1">
+      <w:start w:val="1"/>
+      <w:numFmt w:val="lowerLetter"/>
+      <w:lvlText w:val="%2."/>
+      <w:lvlJc w:val="left"/>
+      <w:pPr>
+        <w:ind w:left="1440" w:hanging="360"/>
+      </w:pPr>
+    </w:lvl>
+    <w:lvl w:ilvl="2" w:tplc="0409001B" w:tentative="1">
+      <w:start w:val="1"/>
+      <w:numFmt w:val="lowerRoman"/>
+      <w:lvlText w:val="%3."/>
+      <w:lvlJc w:val="right"/>
+      <w:pPr>
+        <w:ind w:left="2160" w:hanging="180"/>
+      </w:pPr>
+    </w:lvl>
+    <w:lvl w:ilvl="3" w:tplc="0409000F" w:tentative="1">
+      <w:start w:val="1"/>
+      <w:numFmt w:val="decimal"/>
+      <w:lvlText w:val="%4."/>
+      <w:lvlJc w:val="left"/>
+      <w:pPr>
+        <w:ind w:left="2880" w:hanging="360"/>
+      </w:pPr>
+    </w:lvl>
+    <w:lvl w:ilvl="4" w:tplc="04090019" w:tentative="1">
+      <w:start w:val="1"/>
+      <w:numFmt w:val="lowerLetter"/>
+      <w:lvlText w:val="%5."/>
+      <w:lvlJc w:val="left"/>
+      <w:pPr>
+        <w:ind w:left="3600" w:hanging="360"/>
+      </w:pPr>
+    </w:lvl>
+    <w:lvl w:ilvl="5" w:tplc="0409001B" w:tentative="1">
+      <w:start w:val="1"/>
+      <w:numFmt w:val="lowerRoman"/>
+      <w:lvlText w:val="%6."/>
+      <w:lvlJc w:val="right"/>
+      <w:pPr>
+        <w:ind w:left="4320" w:hanging="180"/>
+      </w:pPr>
+    </w:lvl>
+    <w:lvl w:ilvl="6" w:tplc="0409000F" w:tentative="1">
+      <w:start w:val="1"/>
+      <w:numFmt w:val="decimal"/>
+      <w:lvlText w:val="%7."/>
+      <w:lvlJc w:val="left"/>
+      <w:pPr>
+        <w:ind w:left="5040" w:hanging="360"/>
+      </w:pPr>
+    </w:lvl>
+    <w:lvl w:ilvl="7" w:tplc="04090019" w:tentative="1">
+      <w:start w:val="1"/>
+      <w:numFmt w:val="lowerLetter"/>
+      <w:lvlText w:val="%8."/>
+      <w:lvlJc w:val="left"/>
+      <w:pPr>
+        <w:ind w:left="5760" w:hanging="360"/>
+      </w:pPr>
+    </w:lvl>
+    <w:lvl w:ilvl="8" w:tplc="0409001B" w:tentative="1">
+      <w:start w:val="1"/>
+      <w:numFmt w:val="lowerRoman"/>
+      <w:lvlText w:val="%9."/>
+      <w:lvlJc w:val="right"/>
+      <w:pPr>
+        <w:ind w:left="6480" w:hanging="180"/>
+      </w:pPr>
+    </w:lvl>
+  </w:abstractNum>
+  <w:abstractNum w:abstractNumId="2" w15:restartNumberingAfterBreak="0">
+    <w:nsid w:val="5A9020A9"/>
+    <w:multiLevelType w:val="hybridMultilevel"/>
+    <w:tmpl w:val="FEDCEF12"/>
+    <w:lvl w:ilvl="0" w:tplc="A170DE54">
+      <w:start w:val="1"/>
+      <w:numFmt w:val="upperRoman"/>
+      <w:lvlText w:val="%1."/>
+      <w:lvlJc w:val="left"/>
+      <w:pPr>
+        <w:ind w:left="1080" w:hanging="720"/>
+      </w:pPr>
+      <w:rPr>
+        <w:rFonts w:hint="default"/>
+      </w:rPr>
+    </w:lvl>
+    <w:lvl w:ilvl="1" w:tplc="04090019" w:tentative="1">
+      <w:start w:val="1"/>
+      <w:numFmt w:val="lowerLetter"/>
+      <w:lvlText w:val="%2."/>
+      <w:lvlJc w:val="left"/>
+      <w:pPr>
+        <w:ind w:left="1440" w:hanging="360"/>
+      </w:pPr>
+    </w:lvl>
+    <w:lvl w:ilvl="2" w:tplc="0409001B" w:tentative="1">
+      <w:start w:val="1"/>
+      <w:numFmt w:val="lowerRoman"/>
+      <w:lvlText w:val="%3."/>
+      <w:lvlJc w:val="right"/>
+      <w:pPr>
+        <w:ind w:left="2160" w:hanging="180"/>
+      </w:pPr>
+    </w:lvl>
+    <w:lvl w:ilvl="3" w:tplc="0409000F" w:tentative="1">
+      <w:start w:val="1"/>
+      <w:numFmt w:val="decimal"/>
+      <w:lvlText w:val="%4."/>
+      <w:lvlJc w:val="left"/>
+      <w:pPr>
+        <w:ind w:left="2880" w:hanging="360"/>
+      </w:pPr>
+    </w:lvl>
+    <w:lvl w:ilvl="4" w:tplc="04090019" w:tentative="1">
+      <w:start w:val="1"/>
+      <w:numFmt w:val="lowerLetter"/>
+      <w:lvlText w:val="%5."/>
+      <w:lvlJc w:val="left"/>
+      <w:pPr>
+        <w:ind w:left="3600" w:hanging="360"/>
+      </w:pPr>
+    </w:lvl>
+    <w:lvl w:ilvl="5" w:tplc="0409001B" w:tentative="1">
+      <w:start w:val="1"/>
+      <w:numFmt w:val="lowerRoman"/>
+      <w:lvlText w:val="%6."/>
+      <w:lvlJc w:val="right"/>
+      <w:pPr>
+        <w:ind w:left="4320" w:hanging="180"/>
+      </w:pPr>
+    </w:lvl>
+    <w:lvl w:ilvl="6" w:tplc="0409000F" w:tentative="1">
+      <w:start w:val="1"/>
+      <w:numFmt w:val="decimal"/>
+      <w:lvlText w:val="%7."/>
+      <w:lvlJc w:val="left"/>
+      <w:pPr>
+        <w:ind w:left="5040" w:hanging="360"/>
+      </w:pPr>
+    </w:lvl>
+    <w:lvl w:ilvl="7" w:tplc="04090019" w:tentative="1">
+      <w:start w:val="1"/>
+      <w:numFmt w:val="lowerLetter"/>
+      <w:lvlText w:val="%8."/>
+      <w:lvlJc w:val="left"/>
+      <w:pPr>
+        <w:ind w:left="5760" w:hanging="360"/>
+      </w:pPr>
+    </w:lvl>
+    <w:lvl w:ilvl="8" w:tplc="0409001B" w:tentative="1">
+      <w:start w:val="1"/>
+      <w:numFmt w:val="lowerRoman"/>
+      <w:lvlText w:val="%9."/>
+      <w:lvlJc w:val="right"/>
+      <w:pPr>
+        <w:ind w:left="6480" w:hanging="180"/>
+      </w:pPr>
+    </w:lvl>
+  </w:abstractNum>
+  <w:abstractNum w:abstractNumId="3" w15:restartNumberingAfterBreak="0">
+    <w:nsid w:val="675F71E6"/>
+    <w:multiLevelType w:val="hybridMultilevel"/>
+    <w:tmpl w:val="F06C1122"/>
+    <w:lvl w:ilvl="0" w:tplc="0409000F">
+      <w:start w:val="1"/>
+      <w:numFmt w:val="decimal"/>
+      <w:lvlText w:val="%1."/>
+      <w:lvlJc w:val="left"/>
+      <w:pPr>
+        <w:ind w:left="720" w:hanging="360"/>
+      </w:pPr>
+      <w:rPr>
+        <w:rFonts w:hint="default"/>
+      </w:rPr>
+    </w:lvl>
+    <w:lvl w:ilvl="1" w:tplc="04090019" w:tentative="1">
+      <w:start w:val="1"/>
+      <w:numFmt w:val="lowerLetter"/>
+      <w:lvlText w:val="%2."/>
+      <w:lvlJc w:val="left"/>
+      <w:pPr>
+        <w:ind w:left="1440" w:hanging="360"/>
+      </w:pPr>
+    </w:lvl>
+    <w:lvl w:ilvl="2" w:tplc="0409001B" w:tentative="1">
+      <w:start w:val="1"/>
+      <w:numFmt w:val="lowerRoman"/>
+      <w:lvlText w:val="%3."/>
+      <w:lvlJc w:val="right"/>
+      <w:pPr>
+        <w:ind w:left="2160" w:hanging="180"/>
+      </w:pPr>
+    </w:lvl>
+    <w:lvl w:ilvl="3" w:tplc="0409000F" w:tentative="1">
+      <w:start w:val="1"/>
+      <w:numFmt w:val="decimal"/>
+      <w:lvlText w:val="%4."/>
+      <w:lvlJc w:val="left"/>
+      <w:pPr>
+        <w:ind w:left="2880" w:hanging="360"/>
+      </w:pPr>
+    </w:lvl>
+    <w:lvl w:ilvl="4" w:tplc="04090019" w:tentative="1">
+      <w:start w:val="1"/>
+      <w:numFmt w:val="lowerLetter"/>
+      <w:lvlText w:val="%5."/>
+      <w:lvlJc w:val="left"/>
+      <w:pPr>
+        <w:ind w:left="3600" w:hanging="360"/>
+      </w:pPr>
+    </w:lvl>
+    <w:lvl w:ilvl="5" w:tplc="0409001B" w:tentative="1">
+      <w:start w:val="1"/>
+      <w:numFmt w:val="lowerRoman"/>
+      <w:lvlText w:val="%6."/>
+      <w:lvlJc w:val="right"/>
+      <w:pPr>
+        <w:ind w:left="4320" w:hanging="180"/>
+      </w:pPr>
+    </w:lvl>
+    <w:lvl w:ilvl="6" w:tplc="0409000F" w:tentative="1">
+      <w:start w:val="1"/>
+      <w:numFmt w:val="decimal"/>
+      <w:lvlText w:val="%7."/>
+      <w:lvlJc w:val="left"/>
+      <w:pPr>
+        <w:ind w:left="5040" w:hanging="360"/>
+      </w:pPr>
+    </w:lvl>
+    <w:lvl w:ilvl="7" w:tplc="04090019" w:tentative="1">
+      <w:start w:val="1"/>
+      <w:numFmt w:val="lowerLetter"/>
+      <w:lvlText w:val="%8."/>
+      <w:lvlJc w:val="left"/>
+      <w:pPr>
+        <w:ind w:left="5760" w:hanging="360"/>
+      </w:pPr>
+    </w:lvl>
+    <w:lvl w:ilvl="8" w:tplc="0409001B" w:tentative="1">
+      <w:start w:val="1"/>
+      <w:numFmt w:val="lowerRoman"/>
+      <w:lvlText w:val="%9."/>
+      <w:lvlJc w:val="right"/>
+      <w:pPr>
+        <w:ind w:left="6480" w:hanging="180"/>
+      </w:pPr>
+    </w:lvl>
+  </w:abstractNum>
+  <w:abstractNum w:abstractNumId="4" w15:restartNumberingAfterBreak="0">
     <w:nsid w:val="7CEF38CE"/>
     <w:multiLevelType w:val="hybridMultilevel"/>
     <w:tmpl w:val="C8BC5C50"/>
@@ -697,7 +2048,19 @@
     </w:lvl>
   </w:abstractNum>
   <w:num w:numId="1">
+    <w:abstractNumId w:val="4"/>
+  </w:num>
+  <w:num w:numId="2">
+    <w:abstractNumId w:val="2"/>
+  </w:num>
+  <w:num w:numId="3">
     <w:abstractNumId w:val="0"/>
+  </w:num>
+  <w:num w:numId="4">
+    <w:abstractNumId w:val="3"/>
+  </w:num>
+  <w:num w:numId="5">
+    <w:abstractNumId w:val="1"/>
   </w:num>
 </w:numbering>
 </file>

</xml_diff>